<commit_message>
-updated logs, added asif's logs
</commit_message>
<xml_diff>
--- a/Documents/Lewis_log.docx
+++ b/Documents/Lewis_log.docx
@@ -469,22 +469,28 @@
             <w:pPr>
               <w:spacing w:before="0"/>
             </w:pPr>
-          </w:p>
-        </w:tc>
-        <w:tc>
-          <w:tcPr>
-            <w:tcW w:w="1276" w:type="dxa"/>
-            <w:tcBorders>
-              <w:left w:val="nil"/>
-              <w:right w:val="nil"/>
-            </w:tcBorders>
-            <w:shd w:val="clear" w:color="auto" w:fill="auto"/>
-            <w:vAlign w:val="center"/>
-          </w:tcPr>
-          <w:p>
-            <w:pPr>
-              <w:spacing w:before="0"/>
-            </w:pPr>
+            <w:r>
+              <w:t>5:00PM</w:t>
+            </w:r>
+          </w:p>
+        </w:tc>
+        <w:tc>
+          <w:tcPr>
+            <w:tcW w:w="1276" w:type="dxa"/>
+            <w:tcBorders>
+              <w:left w:val="nil"/>
+              <w:right w:val="nil"/>
+            </w:tcBorders>
+            <w:shd w:val="clear" w:color="auto" w:fill="auto"/>
+            <w:vAlign w:val="center"/>
+          </w:tcPr>
+          <w:p>
+            <w:pPr>
+              <w:spacing w:before="0"/>
+            </w:pPr>
+            <w:r>
+              <w:t>8:00PM</w:t>
+            </w:r>
           </w:p>
         </w:tc>
         <w:tc>
@@ -620,22 +626,28 @@
             <w:pPr>
               <w:spacing w:before="0"/>
             </w:pPr>
-          </w:p>
-        </w:tc>
-        <w:tc>
-          <w:tcPr>
-            <w:tcW w:w="1276" w:type="dxa"/>
-            <w:tcBorders>
-              <w:left w:val="nil"/>
-              <w:right w:val="nil"/>
-            </w:tcBorders>
-            <w:shd w:val="clear" w:color="auto" w:fill="auto"/>
-            <w:vAlign w:val="center"/>
-          </w:tcPr>
-          <w:p>
-            <w:pPr>
-              <w:spacing w:before="0"/>
-            </w:pPr>
+            <w:r>
+              <w:t>7:00PM</w:t>
+            </w:r>
+          </w:p>
+        </w:tc>
+        <w:tc>
+          <w:tcPr>
+            <w:tcW w:w="1276" w:type="dxa"/>
+            <w:tcBorders>
+              <w:left w:val="nil"/>
+              <w:right w:val="nil"/>
+            </w:tcBorders>
+            <w:shd w:val="clear" w:color="auto" w:fill="auto"/>
+            <w:vAlign w:val="center"/>
+          </w:tcPr>
+          <w:p>
+            <w:pPr>
+              <w:spacing w:before="0"/>
+            </w:pPr>
+            <w:r>
+              <w:t>9:00PM</w:t>
+            </w:r>
           </w:p>
         </w:tc>
         <w:tc>
@@ -1040,22 +1052,28 @@
             <w:pPr>
               <w:spacing w:before="0"/>
             </w:pPr>
-          </w:p>
-        </w:tc>
-        <w:tc>
-          <w:tcPr>
-            <w:tcW w:w="1276" w:type="dxa"/>
-            <w:tcBorders>
-              <w:left w:val="nil"/>
-              <w:right w:val="nil"/>
-            </w:tcBorders>
-            <w:shd w:val="clear" w:color="auto" w:fill="auto"/>
-            <w:vAlign w:val="center"/>
-          </w:tcPr>
-          <w:p>
-            <w:pPr>
-              <w:spacing w:before="0"/>
-            </w:pPr>
+            <w:r>
+              <w:t>5:00PM</w:t>
+            </w:r>
+          </w:p>
+        </w:tc>
+        <w:tc>
+          <w:tcPr>
+            <w:tcW w:w="1276" w:type="dxa"/>
+            <w:tcBorders>
+              <w:left w:val="nil"/>
+              <w:right w:val="nil"/>
+            </w:tcBorders>
+            <w:shd w:val="clear" w:color="auto" w:fill="auto"/>
+            <w:vAlign w:val="center"/>
+          </w:tcPr>
+          <w:p>
+            <w:pPr>
+              <w:spacing w:before="0"/>
+            </w:pPr>
+            <w:r>
+              <w:t>11:00PM</w:t>
+            </w:r>
           </w:p>
         </w:tc>
         <w:tc>
@@ -1352,22 +1370,28 @@
             <w:pPr>
               <w:spacing w:before="0"/>
             </w:pPr>
-          </w:p>
-        </w:tc>
-        <w:tc>
-          <w:tcPr>
-            <w:tcW w:w="1276" w:type="dxa"/>
-            <w:tcBorders>
-              <w:left w:val="nil"/>
-              <w:right w:val="nil"/>
-            </w:tcBorders>
-            <w:shd w:val="clear" w:color="auto" w:fill="auto"/>
-            <w:vAlign w:val="center"/>
-          </w:tcPr>
-          <w:p>
-            <w:pPr>
-              <w:spacing w:before="0"/>
-            </w:pPr>
+            <w:r>
+              <w:t>4:00PM</w:t>
+            </w:r>
+          </w:p>
+        </w:tc>
+        <w:tc>
+          <w:tcPr>
+            <w:tcW w:w="1276" w:type="dxa"/>
+            <w:tcBorders>
+              <w:left w:val="nil"/>
+              <w:right w:val="nil"/>
+            </w:tcBorders>
+            <w:shd w:val="clear" w:color="auto" w:fill="auto"/>
+            <w:vAlign w:val="center"/>
+          </w:tcPr>
+          <w:p>
+            <w:pPr>
+              <w:spacing w:before="0"/>
+            </w:pPr>
+            <w:r>
+              <w:t>8:00PM</w:t>
+            </w:r>
           </w:p>
         </w:tc>
         <w:tc>
@@ -1479,22 +1503,28 @@
             <w:pPr>
               <w:spacing w:before="0"/>
             </w:pPr>
-          </w:p>
-        </w:tc>
-        <w:tc>
-          <w:tcPr>
-            <w:tcW w:w="1276" w:type="dxa"/>
-            <w:tcBorders>
-              <w:left w:val="nil"/>
-              <w:right w:val="nil"/>
-            </w:tcBorders>
-            <w:shd w:val="clear" w:color="auto" w:fill="auto"/>
-            <w:vAlign w:val="center"/>
-          </w:tcPr>
-          <w:p>
-            <w:pPr>
-              <w:spacing w:before="0"/>
-            </w:pPr>
+            <w:r>
+              <w:t>3:00PM</w:t>
+            </w:r>
+          </w:p>
+        </w:tc>
+        <w:tc>
+          <w:tcPr>
+            <w:tcW w:w="1276" w:type="dxa"/>
+            <w:tcBorders>
+              <w:left w:val="nil"/>
+              <w:right w:val="nil"/>
+            </w:tcBorders>
+            <w:shd w:val="clear" w:color="auto" w:fill="auto"/>
+            <w:vAlign w:val="center"/>
+          </w:tcPr>
+          <w:p>
+            <w:pPr>
+              <w:spacing w:before="0"/>
+            </w:pPr>
+            <w:r>
+              <w:t>10:00PM</w:t>
+            </w:r>
           </w:p>
         </w:tc>
         <w:tc>
@@ -1743,22 +1773,28 @@
             <w:pPr>
               <w:spacing w:before="0"/>
             </w:pPr>
-          </w:p>
-        </w:tc>
-        <w:tc>
-          <w:tcPr>
-            <w:tcW w:w="1276" w:type="dxa"/>
-            <w:tcBorders>
-              <w:left w:val="nil"/>
-              <w:right w:val="nil"/>
-            </w:tcBorders>
-            <w:shd w:val="clear" w:color="auto" w:fill="auto"/>
-            <w:vAlign w:val="center"/>
-          </w:tcPr>
-          <w:p>
-            <w:pPr>
-              <w:spacing w:before="0"/>
-            </w:pPr>
+            <w:r>
+              <w:t>2:00PM</w:t>
+            </w:r>
+          </w:p>
+        </w:tc>
+        <w:tc>
+          <w:tcPr>
+            <w:tcW w:w="1276" w:type="dxa"/>
+            <w:tcBorders>
+              <w:left w:val="nil"/>
+              <w:right w:val="nil"/>
+            </w:tcBorders>
+            <w:shd w:val="clear" w:color="auto" w:fill="auto"/>
+            <w:vAlign w:val="center"/>
+          </w:tcPr>
+          <w:p>
+            <w:pPr>
+              <w:spacing w:before="0"/>
+            </w:pPr>
+            <w:r>
+              <w:t>7:00PM</w:t>
+            </w:r>
           </w:p>
         </w:tc>
         <w:tc>
@@ -1870,22 +1906,28 @@
             <w:pPr>
               <w:spacing w:before="0"/>
             </w:pPr>
-          </w:p>
-        </w:tc>
-        <w:tc>
-          <w:tcPr>
-            <w:tcW w:w="1276" w:type="dxa"/>
-            <w:tcBorders>
-              <w:left w:val="nil"/>
-              <w:right w:val="nil"/>
-            </w:tcBorders>
-            <w:shd w:val="clear" w:color="auto" w:fill="auto"/>
-            <w:vAlign w:val="center"/>
-          </w:tcPr>
-          <w:p>
-            <w:pPr>
-              <w:spacing w:before="0"/>
-            </w:pPr>
+            <w:r>
+              <w:t>4:00PM</w:t>
+            </w:r>
+          </w:p>
+        </w:tc>
+        <w:tc>
+          <w:tcPr>
+            <w:tcW w:w="1276" w:type="dxa"/>
+            <w:tcBorders>
+              <w:left w:val="nil"/>
+              <w:right w:val="nil"/>
+            </w:tcBorders>
+            <w:shd w:val="clear" w:color="auto" w:fill="auto"/>
+            <w:vAlign w:val="center"/>
+          </w:tcPr>
+          <w:p>
+            <w:pPr>
+              <w:spacing w:before="0"/>
+            </w:pPr>
+            <w:r>
+              <w:t>6:00PM</w:t>
+            </w:r>
           </w:p>
         </w:tc>
         <w:tc>
@@ -2330,22 +2372,28 @@
             <w:pPr>
               <w:spacing w:before="0"/>
             </w:pPr>
-          </w:p>
-        </w:tc>
-        <w:tc>
-          <w:tcPr>
-            <w:tcW w:w="1276" w:type="dxa"/>
-            <w:tcBorders>
-              <w:left w:val="nil"/>
-              <w:right w:val="nil"/>
-            </w:tcBorders>
-            <w:shd w:val="clear" w:color="auto" w:fill="auto"/>
-            <w:vAlign w:val="center"/>
-          </w:tcPr>
-          <w:p>
-            <w:pPr>
-              <w:spacing w:before="0"/>
-            </w:pPr>
+            <w:r>
+              <w:t>1:00PM</w:t>
+            </w:r>
+          </w:p>
+        </w:tc>
+        <w:tc>
+          <w:tcPr>
+            <w:tcW w:w="1276" w:type="dxa"/>
+            <w:tcBorders>
+              <w:left w:val="nil"/>
+              <w:right w:val="nil"/>
+            </w:tcBorders>
+            <w:shd w:val="clear" w:color="auto" w:fill="auto"/>
+            <w:vAlign w:val="center"/>
+          </w:tcPr>
+          <w:p>
+            <w:pPr>
+              <w:spacing w:before="0"/>
+            </w:pPr>
+            <w:r>
+              <w:t>3:00PM</w:t>
+            </w:r>
           </w:p>
         </w:tc>
         <w:tc>
@@ -2441,22 +2489,28 @@
             <w:pPr>
               <w:spacing w:before="0"/>
             </w:pPr>
-          </w:p>
-        </w:tc>
-        <w:tc>
-          <w:tcPr>
-            <w:tcW w:w="1276" w:type="dxa"/>
-            <w:tcBorders>
-              <w:left w:val="nil"/>
-              <w:right w:val="nil"/>
-            </w:tcBorders>
-            <w:shd w:val="clear" w:color="auto" w:fill="auto"/>
-            <w:vAlign w:val="center"/>
-          </w:tcPr>
-          <w:p>
-            <w:pPr>
-              <w:spacing w:before="0"/>
-            </w:pPr>
+            <w:r>
+              <w:t>5:00PM</w:t>
+            </w:r>
+          </w:p>
+        </w:tc>
+        <w:tc>
+          <w:tcPr>
+            <w:tcW w:w="1276" w:type="dxa"/>
+            <w:tcBorders>
+              <w:left w:val="nil"/>
+              <w:right w:val="nil"/>
+            </w:tcBorders>
+            <w:shd w:val="clear" w:color="auto" w:fill="auto"/>
+            <w:vAlign w:val="center"/>
+          </w:tcPr>
+          <w:p>
+            <w:pPr>
+              <w:spacing w:before="0"/>
+            </w:pPr>
+            <w:r>
+              <w:t>9:00PM</w:t>
+            </w:r>
           </w:p>
         </w:tc>
         <w:tc>
@@ -2552,22 +2606,28 @@
             <w:pPr>
               <w:spacing w:before="0"/>
             </w:pPr>
-          </w:p>
-        </w:tc>
-        <w:tc>
-          <w:tcPr>
-            <w:tcW w:w="1276" w:type="dxa"/>
-            <w:tcBorders>
-              <w:left w:val="nil"/>
-              <w:right w:val="nil"/>
-            </w:tcBorders>
-            <w:shd w:val="clear" w:color="auto" w:fill="auto"/>
-            <w:vAlign w:val="center"/>
-          </w:tcPr>
-          <w:p>
-            <w:pPr>
-              <w:spacing w:before="0"/>
-            </w:pPr>
+            <w:r>
+              <w:t>6:00PM</w:t>
+            </w:r>
+          </w:p>
+        </w:tc>
+        <w:tc>
+          <w:tcPr>
+            <w:tcW w:w="1276" w:type="dxa"/>
+            <w:tcBorders>
+              <w:left w:val="nil"/>
+              <w:right w:val="nil"/>
+            </w:tcBorders>
+            <w:shd w:val="clear" w:color="auto" w:fill="auto"/>
+            <w:vAlign w:val="center"/>
+          </w:tcPr>
+          <w:p>
+            <w:pPr>
+              <w:spacing w:before="0"/>
+            </w:pPr>
+            <w:r>
+              <w:t>11:30PM</w:t>
+            </w:r>
           </w:p>
         </w:tc>
         <w:tc>
@@ -2671,22 +2731,28 @@
             <w:pPr>
               <w:spacing w:before="0"/>
             </w:pPr>
-          </w:p>
-        </w:tc>
-        <w:tc>
-          <w:tcPr>
-            <w:tcW w:w="1276" w:type="dxa"/>
-            <w:tcBorders>
-              <w:left w:val="nil"/>
-              <w:right w:val="nil"/>
-            </w:tcBorders>
-            <w:shd w:val="clear" w:color="auto" w:fill="auto"/>
-            <w:vAlign w:val="center"/>
-          </w:tcPr>
-          <w:p>
-            <w:pPr>
-              <w:spacing w:before="0"/>
-            </w:pPr>
+            <w:r>
+              <w:t>9:00PM</w:t>
+            </w:r>
+          </w:p>
+        </w:tc>
+        <w:tc>
+          <w:tcPr>
+            <w:tcW w:w="1276" w:type="dxa"/>
+            <w:tcBorders>
+              <w:left w:val="nil"/>
+              <w:right w:val="nil"/>
+            </w:tcBorders>
+            <w:shd w:val="clear" w:color="auto" w:fill="auto"/>
+            <w:vAlign w:val="center"/>
+          </w:tcPr>
+          <w:p>
+            <w:pPr>
+              <w:spacing w:before="0"/>
+            </w:pPr>
+            <w:r>
+              <w:t>12:00PM</w:t>
+            </w:r>
           </w:p>
         </w:tc>
         <w:tc>
@@ -2782,22 +2848,28 @@
             <w:pPr>
               <w:spacing w:before="0"/>
             </w:pPr>
-          </w:p>
-        </w:tc>
-        <w:tc>
-          <w:tcPr>
-            <w:tcW w:w="1276" w:type="dxa"/>
-            <w:tcBorders>
-              <w:left w:val="nil"/>
-              <w:right w:val="nil"/>
-            </w:tcBorders>
-            <w:shd w:val="clear" w:color="auto" w:fill="auto"/>
-            <w:vAlign w:val="center"/>
-          </w:tcPr>
-          <w:p>
-            <w:pPr>
-              <w:spacing w:before="0"/>
-            </w:pPr>
+            <w:r>
+              <w:t>11:00AM</w:t>
+            </w:r>
+          </w:p>
+        </w:tc>
+        <w:tc>
+          <w:tcPr>
+            <w:tcW w:w="1276" w:type="dxa"/>
+            <w:tcBorders>
+              <w:left w:val="nil"/>
+              <w:right w:val="nil"/>
+            </w:tcBorders>
+            <w:shd w:val="clear" w:color="auto" w:fill="auto"/>
+            <w:vAlign w:val="center"/>
+          </w:tcPr>
+          <w:p>
+            <w:pPr>
+              <w:spacing w:before="0"/>
+            </w:pPr>
+            <w:r>
+              <w:t>5:00PM</w:t>
+            </w:r>
           </w:p>
         </w:tc>
         <w:tc>
@@ -2904,22 +2976,28 @@
             <w:pPr>
               <w:spacing w:before="0"/>
             </w:pPr>
-          </w:p>
-        </w:tc>
-        <w:tc>
-          <w:tcPr>
-            <w:tcW w:w="1276" w:type="dxa"/>
-            <w:tcBorders>
-              <w:left w:val="nil"/>
-              <w:right w:val="nil"/>
-            </w:tcBorders>
-            <w:shd w:val="clear" w:color="auto" w:fill="auto"/>
-            <w:vAlign w:val="center"/>
-          </w:tcPr>
-          <w:p>
-            <w:pPr>
-              <w:spacing w:before="0"/>
-            </w:pPr>
+            <w:r>
+              <w:t>7:00PM</w:t>
+            </w:r>
+          </w:p>
+        </w:tc>
+        <w:tc>
+          <w:tcPr>
+            <w:tcW w:w="1276" w:type="dxa"/>
+            <w:tcBorders>
+              <w:left w:val="nil"/>
+              <w:right w:val="nil"/>
+            </w:tcBorders>
+            <w:shd w:val="clear" w:color="auto" w:fill="auto"/>
+            <w:vAlign w:val="center"/>
+          </w:tcPr>
+          <w:p>
+            <w:pPr>
+              <w:spacing w:before="0"/>
+            </w:pPr>
+            <w:r>
+              <w:t>9:00PM</w:t>
+            </w:r>
           </w:p>
         </w:tc>
         <w:tc>
@@ -3015,22 +3093,28 @@
             <w:pPr>
               <w:spacing w:before="0"/>
             </w:pPr>
-          </w:p>
-        </w:tc>
-        <w:tc>
-          <w:tcPr>
-            <w:tcW w:w="1276" w:type="dxa"/>
-            <w:tcBorders>
-              <w:left w:val="nil"/>
-              <w:right w:val="nil"/>
-            </w:tcBorders>
-            <w:shd w:val="clear" w:color="auto" w:fill="auto"/>
-            <w:vAlign w:val="center"/>
-          </w:tcPr>
-          <w:p>
-            <w:pPr>
-              <w:spacing w:before="0"/>
-            </w:pPr>
+            <w:r>
+              <w:t>6:30PM</w:t>
+            </w:r>
+          </w:p>
+        </w:tc>
+        <w:tc>
+          <w:tcPr>
+            <w:tcW w:w="1276" w:type="dxa"/>
+            <w:tcBorders>
+              <w:left w:val="nil"/>
+              <w:right w:val="nil"/>
+            </w:tcBorders>
+            <w:shd w:val="clear" w:color="auto" w:fill="auto"/>
+            <w:vAlign w:val="center"/>
+          </w:tcPr>
+          <w:p>
+            <w:pPr>
+              <w:spacing w:before="0"/>
+            </w:pPr>
+            <w:r>
+              <w:t>12:00PM</w:t>
+            </w:r>
           </w:p>
         </w:tc>
         <w:tc>
@@ -3129,11 +3213,8 @@
               <w:spacing w:before="0"/>
             </w:pPr>
             <w:r>
-              <w:t xml:space="preserve">-implemented promises for send </w:t>
-            </w:r>
-            <w:r>
               <w:lastRenderedPageBreak/>
-              <w:t>method</w:t>
+              <w:t>-implemented promises for send method</w:t>
             </w:r>
           </w:p>
         </w:tc>
@@ -3451,22 +3532,28 @@
             <w:pPr>
               <w:spacing w:before="0"/>
             </w:pPr>
-          </w:p>
-        </w:tc>
-        <w:tc>
-          <w:tcPr>
-            <w:tcW w:w="1276" w:type="dxa"/>
-            <w:tcBorders>
-              <w:left w:val="nil"/>
-              <w:right w:val="nil"/>
-            </w:tcBorders>
-            <w:shd w:val="clear" w:color="auto" w:fill="auto"/>
-            <w:vAlign w:val="center"/>
-          </w:tcPr>
-          <w:p>
-            <w:pPr>
-              <w:spacing w:before="0"/>
-            </w:pPr>
+            <w:r>
+              <w:t>3:00PM</w:t>
+            </w:r>
+          </w:p>
+        </w:tc>
+        <w:tc>
+          <w:tcPr>
+            <w:tcW w:w="1276" w:type="dxa"/>
+            <w:tcBorders>
+              <w:left w:val="nil"/>
+              <w:right w:val="nil"/>
+            </w:tcBorders>
+            <w:shd w:val="clear" w:color="auto" w:fill="auto"/>
+            <w:vAlign w:val="center"/>
+          </w:tcPr>
+          <w:p>
+            <w:pPr>
+              <w:spacing w:before="0"/>
+            </w:pPr>
+            <w:r>
+              <w:t>8:00PM</w:t>
+            </w:r>
           </w:p>
         </w:tc>
         <w:tc>
@@ -3562,22 +3649,28 @@
             <w:pPr>
               <w:spacing w:before="0"/>
             </w:pPr>
-          </w:p>
-        </w:tc>
-        <w:tc>
-          <w:tcPr>
-            <w:tcW w:w="1276" w:type="dxa"/>
-            <w:tcBorders>
-              <w:left w:val="nil"/>
-              <w:right w:val="nil"/>
-            </w:tcBorders>
-            <w:shd w:val="clear" w:color="auto" w:fill="auto"/>
-            <w:vAlign w:val="center"/>
-          </w:tcPr>
-          <w:p>
-            <w:pPr>
-              <w:spacing w:before="0"/>
-            </w:pPr>
+            <w:r>
+              <w:t>8:00PM</w:t>
+            </w:r>
+          </w:p>
+        </w:tc>
+        <w:tc>
+          <w:tcPr>
+            <w:tcW w:w="1276" w:type="dxa"/>
+            <w:tcBorders>
+              <w:left w:val="nil"/>
+              <w:right w:val="nil"/>
+            </w:tcBorders>
+            <w:shd w:val="clear" w:color="auto" w:fill="auto"/>
+            <w:vAlign w:val="center"/>
+          </w:tcPr>
+          <w:p>
+            <w:pPr>
+              <w:spacing w:before="0"/>
+            </w:pPr>
+            <w:r>
+              <w:t>3:00AM</w:t>
+            </w:r>
           </w:p>
         </w:tc>
         <w:tc>
@@ -3681,22 +3774,28 @@
             <w:pPr>
               <w:spacing w:before="0"/>
             </w:pPr>
-          </w:p>
-        </w:tc>
-        <w:tc>
-          <w:tcPr>
-            <w:tcW w:w="1276" w:type="dxa"/>
-            <w:tcBorders>
-              <w:left w:val="nil"/>
-              <w:right w:val="nil"/>
-            </w:tcBorders>
-            <w:shd w:val="clear" w:color="auto" w:fill="auto"/>
-            <w:vAlign w:val="center"/>
-          </w:tcPr>
-          <w:p>
-            <w:pPr>
-              <w:spacing w:before="0"/>
-            </w:pPr>
+            <w:r>
+              <w:t>7:30PM</w:t>
+            </w:r>
+          </w:p>
+        </w:tc>
+        <w:tc>
+          <w:tcPr>
+            <w:tcW w:w="1276" w:type="dxa"/>
+            <w:tcBorders>
+              <w:left w:val="nil"/>
+              <w:right w:val="nil"/>
+            </w:tcBorders>
+            <w:shd w:val="clear" w:color="auto" w:fill="auto"/>
+            <w:vAlign w:val="center"/>
+          </w:tcPr>
+          <w:p>
+            <w:pPr>
+              <w:spacing w:before="0"/>
+            </w:pPr>
+            <w:r>
+              <w:t>12:00PM</w:t>
+            </w:r>
           </w:p>
         </w:tc>
         <w:tc>
@@ -4503,22 +4602,28 @@
             <w:pPr>
               <w:spacing w:before="0"/>
             </w:pPr>
-          </w:p>
-        </w:tc>
-        <w:tc>
-          <w:tcPr>
-            <w:tcW w:w="1276" w:type="dxa"/>
-            <w:tcBorders>
-              <w:left w:val="nil"/>
-              <w:right w:val="nil"/>
-            </w:tcBorders>
-            <w:shd w:val="clear" w:color="auto" w:fill="auto"/>
-            <w:vAlign w:val="center"/>
-          </w:tcPr>
-          <w:p>
-            <w:pPr>
-              <w:spacing w:before="0"/>
-            </w:pPr>
+            <w:r>
+              <w:t>3:00PM</w:t>
+            </w:r>
+          </w:p>
+        </w:tc>
+        <w:tc>
+          <w:tcPr>
+            <w:tcW w:w="1276" w:type="dxa"/>
+            <w:tcBorders>
+              <w:left w:val="nil"/>
+              <w:right w:val="nil"/>
+            </w:tcBorders>
+            <w:shd w:val="clear" w:color="auto" w:fill="auto"/>
+            <w:vAlign w:val="center"/>
+          </w:tcPr>
+          <w:p>
+            <w:pPr>
+              <w:spacing w:before="0"/>
+            </w:pPr>
+            <w:r>
+              <w:t>8:30PM</w:t>
+            </w:r>
           </w:p>
         </w:tc>
         <w:tc>
@@ -5125,8 +5230,6 @@
               <w:lastRenderedPageBreak/>
               <w:t>-implemented more polishes for UI</w:t>
             </w:r>
-            <w:bookmarkStart w:id="0" w:name="_GoBack"/>
-            <w:bookmarkEnd w:id="0"/>
           </w:p>
         </w:tc>
         <w:tc>
@@ -5171,22 +5274,30 @@
             <w:pPr>
               <w:spacing w:before="0"/>
             </w:pPr>
-          </w:p>
-        </w:tc>
-        <w:tc>
-          <w:tcPr>
-            <w:tcW w:w="1276" w:type="dxa"/>
-            <w:tcBorders>
-              <w:left w:val="nil"/>
-              <w:right w:val="nil"/>
-            </w:tcBorders>
-            <w:shd w:val="clear" w:color="auto" w:fill="auto"/>
-            <w:vAlign w:val="center"/>
-          </w:tcPr>
-          <w:p>
-            <w:pPr>
-              <w:spacing w:before="0"/>
-            </w:pPr>
+            <w:r>
+              <w:t xml:space="preserve">2:00PM </w:t>
+            </w:r>
+          </w:p>
+        </w:tc>
+        <w:tc>
+          <w:tcPr>
+            <w:tcW w:w="1276" w:type="dxa"/>
+            <w:tcBorders>
+              <w:left w:val="nil"/>
+              <w:right w:val="nil"/>
+            </w:tcBorders>
+            <w:shd w:val="clear" w:color="auto" w:fill="auto"/>
+            <w:vAlign w:val="center"/>
+          </w:tcPr>
+          <w:p>
+            <w:pPr>
+              <w:spacing w:before="0"/>
+            </w:pPr>
+            <w:r>
+              <w:t>8:00PM</w:t>
+            </w:r>
+            <w:bookmarkStart w:id="0" w:name="_GoBack"/>
+            <w:bookmarkEnd w:id="0"/>
           </w:p>
         </w:tc>
         <w:tc>

</xml_diff>